<commit_message>
Create post works for new subjects now too
</commit_message>
<xml_diff>
--- a/Overview-UserDoc-SysDoc-TestDoc.docx
+++ b/Overview-UserDoc-SysDoc-TestDoc.docx
@@ -2472,7 +2472,13 @@
         <w:rPr>
           <w:rFonts w:ascii="Courier 10 Pitch" w:hAnsi="Courier 10 Pitch"/>
         </w:rPr>
-        <w:t>U 2 3</w:t>
+        <w:t xml:space="preserve">U </w:t>
+      </w:r>
+      <w:r>
+        <w:rPr>
+          <w:rFonts w:ascii="Courier 10 Pitch" w:hAnsi="Courier 10 Pitch"/>
+        </w:rPr>
+        <w:t>[#s ie. 1 2]</w:t>
       </w:r>
     </w:p>
     <w:p>
@@ -2490,7 +2496,19 @@
         <w:rPr>
           <w:rFonts w:ascii="Courier 10 Pitch" w:hAnsi="Courier 10 Pitch"/>
         </w:rPr>
-        <w:t>Unsubscribes from groups 2 and 3, redisplays.</w:t>
+        <w:t>Unsubscr</w:t>
+      </w:r>
+      <w:r>
+        <w:rPr>
+          <w:rFonts w:ascii="Courier 10 Pitch" w:hAnsi="Courier 10 Pitch"/>
+        </w:rPr>
+        <w:t>ibes from groups</w:t>
+      </w:r>
+      <w:r>
+        <w:rPr>
+          <w:rFonts w:ascii="Courier 10 Pitch" w:hAnsi="Courier 10 Pitch"/>
+        </w:rPr>
+        <w:t>, redisplays.</w:t>
       </w:r>
     </w:p>
     <w:p>
@@ -2508,7 +2526,25 @@
         <w:rPr>
           <w:rFonts w:ascii="Courier 10 Pitch" w:hAnsi="Courier 10 Pitch"/>
         </w:rPr>
-        <w:t>S 2</w:t>
+        <w:t xml:space="preserve">S </w:t>
+      </w:r>
+      <w:r>
+        <w:rPr>
+          <w:rFonts w:ascii="Courier 10 Pitch" w:hAnsi="Courier 10 Pitch"/>
+        </w:rPr>
+        <w:t xml:space="preserve">[#s ie. </w:t>
+      </w:r>
+      <w:r>
+        <w:rPr>
+          <w:rFonts w:ascii="Courier 10 Pitch" w:hAnsi="Courier 10 Pitch"/>
+        </w:rPr>
+        <w:t>2</w:t>
+      </w:r>
+      <w:r>
+        <w:rPr>
+          <w:rFonts w:ascii="Courier 10 Pitch" w:hAnsi="Courier 10 Pitch"/>
+        </w:rPr>
+        <w:t xml:space="preserve"> 4]</w:t>
       </w:r>
     </w:p>
     <w:p>
@@ -2527,7 +2563,13 @@
           <w:rFonts w:ascii="Courier 10 Pitch" w:hAnsi="Courier 10 Pitch"/>
         </w:rPr>
         <w:lastRenderedPageBreak/>
-        <w:t>Subscribes to group 2, redisplays.</w:t>
+        <w:t>Subscribes to groups</w:t>
+      </w:r>
+      <w:r>
+        <w:rPr>
+          <w:rFonts w:ascii="Courier 10 Pitch" w:hAnsi="Courier 10 Pitch"/>
+        </w:rPr>
+        <w:t>, redisplays.</w:t>
       </w:r>
     </w:p>
     <w:p>
@@ -2781,6 +2823,24 @@
       <w:pPr>
         <w:pStyle w:val="ListParagraph"/>
         <w:numPr>
+          <w:ilvl w:val="1"/>
+          <w:numId w:val="8"/>
+        </w:numPr>
+        <w:rPr>
+          <w:rFonts w:ascii="Courier 10 Pitch" w:hAnsi="Courier 10 Pitch"/>
+        </w:rPr>
+      </w:pPr>
+      <w:r>
+        <w:rPr>
+          <w:rFonts w:ascii="Courier 10 Pitch" w:hAnsi="Courier 10 Pitch"/>
+        </w:rPr>
+        <w:t>&gt;Subject:</w:t>
+      </w:r>
+    </w:p>
+    <w:p>
+      <w:pPr>
+        <w:pStyle w:val="ListParagraph"/>
+        <w:numPr>
           <w:ilvl w:val="0"/>
           <w:numId w:val="8"/>
         </w:numPr>
@@ -2799,6 +2859,24 @@
       <w:pPr>
         <w:pStyle w:val="ListParagraph"/>
         <w:numPr>
+          <w:ilvl w:val="1"/>
+          <w:numId w:val="8"/>
+        </w:numPr>
+        <w:rPr>
+          <w:rFonts w:ascii="Courier 10 Pitch" w:hAnsi="Courier 10 Pitch"/>
+        </w:rPr>
+      </w:pPr>
+      <w:r>
+        <w:rPr>
+          <w:rFonts w:ascii="Courier 10 Pitch" w:hAnsi="Courier 10 Pitch"/>
+        </w:rPr>
+        <w:t>&gt;Author:</w:t>
+      </w:r>
+    </w:p>
+    <w:p>
+      <w:pPr>
+        <w:pStyle w:val="ListParagraph"/>
+        <w:numPr>
           <w:ilvl w:val="0"/>
           <w:numId w:val="8"/>
         </w:numPr>
@@ -2817,6 +2895,26 @@
       <w:pPr>
         <w:pStyle w:val="ListParagraph"/>
         <w:numPr>
+          <w:ilvl w:val="1"/>
+          <w:numId w:val="8"/>
+        </w:numPr>
+        <w:rPr>
+          <w:rFonts w:ascii="Courier 10 Pitch" w:hAnsi="Courier 10 Pitch"/>
+        </w:rPr>
+      </w:pPr>
+      <w:r>
+        <w:rPr>
+          <w:rFonts w:ascii="Courier 10 Pitch" w:hAnsi="Courier 10 Pitch"/>
+        </w:rPr>
+        <w:t>&gt;Message:</w:t>
+      </w:r>
+      <w:bookmarkStart w:id="0" w:name="_GoBack"/>
+      <w:bookmarkEnd w:id="0"/>
+    </w:p>
+    <w:p>
+      <w:pPr>
+        <w:pStyle w:val="ListParagraph"/>
+        <w:numPr>
           <w:ilvl w:val="0"/>
           <w:numId w:val="8"/>
         </w:numPr>
@@ -2874,6 +2972,7 @@
           <w:ilvl w:val="1"/>
           <w:numId w:val="8"/>
         </w:numPr>
+        <w:ind w:left="4254" w:hanging="1756"/>
         <w:rPr>
           <w:rFonts w:ascii="Courier 10 Pitch" w:hAnsi="Courier 10 Pitch"/>
         </w:rPr>
@@ -2884,8 +2983,6 @@
         </w:rPr>
         <w:t>Exits RG mode</w:t>
       </w:r>
-      <w:bookmarkStart w:id="0" w:name="_GoBack"/>
-      <w:bookmarkEnd w:id="0"/>
     </w:p>
     <w:p>
       <w:pPr>

</xml_diff>